<commit_message>
Added features to design doc Added XML to RelayCommand.cs
</commit_message>
<xml_diff>
--- a/docs/Design.docx
+++ b/docs/Design.docx
@@ -9,6 +9,14 @@
     </w:p>
     <w:sdt>
       <w:sdtPr>
+        <w:rPr>
+          <w:rFonts w:asciiTheme="minorHAnsi" w:eastAsiaTheme="minorHAnsi" w:hAnsiTheme="minorHAnsi" w:cstheme="minorBidi"/>
+          <w:color w:val="auto"/>
+          <w:sz w:val="22"/>
+          <w:szCs w:val="22"/>
+          <w:lang w:val="de-DE"/>
+          <w14:ligatures w14:val="standardContextual"/>
+        </w:rPr>
         <w:id w:val="630828891"/>
         <w:docPartObj>
           <w:docPartGallery w:val="Table of Contents"/>
@@ -17,15 +25,9 @@
       </w:sdtPr>
       <w:sdtEndPr>
         <w:rPr>
-          <w:rFonts w:asciiTheme="minorHAnsi" w:eastAsiaTheme="minorHAnsi" w:hAnsiTheme="minorHAnsi" w:cstheme="minorBidi"/>
           <w:b/>
           <w:bCs/>
           <w:noProof/>
-          <w:color w:val="auto"/>
-          <w:sz w:val="22"/>
-          <w:szCs w:val="22"/>
-          <w:lang w:val="de-DE"/>
-          <w14:ligatures w14:val="standardContextual"/>
         </w:rPr>
       </w:sdtEndPr>
       <w:sdtContent>
@@ -100,15 +102,362 @@
           <w:lang w:val="en-US"/>
         </w:rPr>
         <w:lastRenderedPageBreak/>
-        <w:t>System Architecture</w:t>
-      </w:r>
-    </w:p>
-    <w:p>
-      <w:pPr>
-        <w:rPr>
-          <w:lang w:val="en-US"/>
-        </w:rPr>
-      </w:pPr>
+        <w:t>Features</w:t>
+      </w:r>
+    </w:p>
+    <w:p>
+      <w:pPr>
+        <w:pStyle w:val="Heading2"/>
+        <w:rPr>
+          <w:lang w:val="en-US"/>
+        </w:rPr>
+      </w:pPr>
+      <w:r>
+        <w:rPr>
+          <w:lang w:val="en-US"/>
+        </w:rPr>
+        <w:t>Simulation</w:t>
+      </w:r>
+    </w:p>
+    <w:p>
+      <w:pPr>
+        <w:pStyle w:val="Heading3"/>
+        <w:rPr>
+          <w:lang w:val="en-US"/>
+        </w:rPr>
+      </w:pPr>
+      <w:r>
+        <w:rPr>
+          <w:lang w:val="en-US"/>
+        </w:rPr>
+        <w:t>Simulation start</w:t>
+      </w:r>
+    </w:p>
+    <w:p>
+      <w:pPr>
+        <w:rPr>
+          <w:lang w:val="en-US"/>
+        </w:rPr>
+      </w:pPr>
+      <w:r>
+        <w:rPr>
+          <w:lang w:val="en-US"/>
+        </w:rPr>
+        <w:t>The simulation starts when the start button is pressed.</w:t>
+      </w:r>
+    </w:p>
+    <w:p>
+      <w:pPr>
+        <w:pStyle w:val="Heading3"/>
+        <w:rPr>
+          <w:lang w:val="en-US"/>
+        </w:rPr>
+      </w:pPr>
+      <w:r>
+        <w:rPr>
+          <w:lang w:val="en-US"/>
+        </w:rPr>
+        <w:t>Simulation pause</w:t>
+      </w:r>
+    </w:p>
+    <w:p>
+      <w:pPr>
+        <w:rPr>
+          <w:lang w:val="en-US"/>
+        </w:rPr>
+      </w:pPr>
+      <w:r>
+        <w:rPr>
+          <w:lang w:val="en-US"/>
+        </w:rPr>
+        <w:t>The simulation pauses when the pause button is pressed.</w:t>
+      </w:r>
+    </w:p>
+    <w:p>
+      <w:pPr>
+        <w:pStyle w:val="Heading3"/>
+        <w:rPr>
+          <w:lang w:val="en-US"/>
+        </w:rPr>
+      </w:pPr>
+      <w:r>
+        <w:rPr>
+          <w:lang w:val="en-US"/>
+        </w:rPr>
+        <w:t>Simulation reset</w:t>
+      </w:r>
+    </w:p>
+    <w:p>
+      <w:pPr>
+        <w:rPr>
+          <w:lang w:val="en-US"/>
+        </w:rPr>
+      </w:pPr>
+      <w:r>
+        <w:rPr>
+          <w:lang w:val="en-US"/>
+        </w:rPr>
+        <w:t>The simulation is paused and all current simulation data is reset to the given starting values.</w:t>
+      </w:r>
+    </w:p>
+    <w:p>
+      <w:pPr>
+        <w:pStyle w:val="Heading3"/>
+        <w:rPr>
+          <w:lang w:val="en-US"/>
+        </w:rPr>
+      </w:pPr>
+      <w:r>
+        <w:rPr>
+          <w:lang w:val="en-US"/>
+        </w:rPr>
+        <w:t>Steps per second update simulation speed</w:t>
+      </w:r>
+    </w:p>
+    <w:p>
+      <w:pPr>
+        <w:rPr>
+          <w:lang w:val="en-US"/>
+        </w:rPr>
+      </w:pPr>
+      <w:r>
+        <w:rPr>
+          <w:lang w:val="en-US"/>
+        </w:rPr>
+        <w:t>The time delta between</w:t>
+      </w:r>
+      <w:r>
+        <w:rPr>
+          <w:lang w:val="en-US"/>
+        </w:rPr>
+        <w:t xml:space="preserve"> time step updates is recalculated whenever the speed-slider is changed.</w:t>
+      </w:r>
+    </w:p>
+    <w:p>
+      <w:pPr>
+        <w:pStyle w:val="Heading2"/>
+        <w:rPr>
+          <w:lang w:val="en-US"/>
+        </w:rPr>
+      </w:pPr>
+      <w:r>
+        <w:rPr>
+          <w:lang w:val="en-US"/>
+        </w:rPr>
+        <w:t>Starting values</w:t>
+      </w:r>
+    </w:p>
+    <w:p>
+      <w:pPr>
+        <w:pStyle w:val="Heading3"/>
+        <w:rPr>
+          <w:lang w:val="en-US"/>
+        </w:rPr>
+      </w:pPr>
+      <w:r>
+        <w:rPr>
+          <w:lang w:val="en-US"/>
+        </w:rPr>
+        <w:t>Species exclusion</w:t>
+      </w:r>
+    </w:p>
+    <w:p>
+      <w:pPr>
+        <w:rPr>
+          <w:lang w:val="en-US"/>
+        </w:rPr>
+      </w:pPr>
+      <w:r>
+        <w:rPr>
+          <w:lang w:val="en-US"/>
+        </w:rPr>
+        <w:t>When a species’ checkbox is unchecked, its population won’t be included when the next simulation starts.</w:t>
+      </w:r>
+      <w:r>
+        <w:rPr>
+          <w:lang w:val="en-US"/>
+        </w:rPr>
+        <w:t xml:space="preserve"> Checkbox state reflects on viewmodel property</w:t>
+      </w:r>
+    </w:p>
+    <w:p>
+      <w:pPr>
+        <w:pStyle w:val="Heading3"/>
+        <w:rPr>
+          <w:lang w:val="en-US"/>
+        </w:rPr>
+      </w:pPr>
+      <w:r>
+        <w:rPr>
+          <w:lang w:val="en-US"/>
+        </w:rPr>
+        <w:t>Start</w:t>
+      </w:r>
+      <w:r>
+        <w:rPr>
+          <w:lang w:val="en-US"/>
+        </w:rPr>
+        <w:t xml:space="preserve"> v</w:t>
+      </w:r>
+      <w:r>
+        <w:rPr>
+          <w:lang w:val="en-US"/>
+        </w:rPr>
+        <w:t>alues integer</w:t>
+      </w:r>
+    </w:p>
+    <w:p>
+      <w:pPr>
+        <w:rPr>
+          <w:lang w:val="en-US"/>
+        </w:rPr>
+      </w:pPr>
+      <w:r>
+        <w:rPr>
+          <w:lang w:val="en-US"/>
+        </w:rPr>
+        <w:t xml:space="preserve">Plus button increases by one, minus button decreases by one. Input gets highlighted on click. Changed textbox value </w:t>
+      </w:r>
+      <w:r>
+        <w:rPr>
+          <w:lang w:val="en-US"/>
+        </w:rPr>
+        <w:t xml:space="preserve">updates viewmodel </w:t>
+      </w:r>
+      <w:r>
+        <w:rPr>
+          <w:lang w:val="en-US"/>
+        </w:rPr>
+        <w:t>Boolean property.</w:t>
+      </w:r>
+    </w:p>
+    <w:p>
+      <w:pPr>
+        <w:pStyle w:val="Heading3"/>
+        <w:rPr>
+          <w:lang w:val="en-US"/>
+        </w:rPr>
+      </w:pPr>
+      <w:r>
+        <w:rPr>
+          <w:lang w:val="en-US"/>
+        </w:rPr>
+        <w:t>Start values double</w:t>
+      </w:r>
+    </w:p>
+    <w:p>
+      <w:pPr>
+        <w:rPr>
+          <w:lang w:val="en-US"/>
+        </w:rPr>
+      </w:pPr>
+      <w:r>
+        <w:rPr>
+          <w:lang w:val="en-US"/>
+        </w:rPr>
+        <w:t>Double is displayed as XX% format. Plus/Minus buttons change value by 1%. Input is selected on click into textbox. Double value is updated on text change.</w:t>
+      </w:r>
+    </w:p>
+    <w:p>
+      <w:pPr>
+        <w:pStyle w:val="Heading2"/>
+        <w:rPr>
+          <w:lang w:val="en-US"/>
+        </w:rPr>
+      </w:pPr>
+      <w:r>
+        <w:rPr>
+          <w:lang w:val="en-US"/>
+        </w:rPr>
+        <w:t>Visualization</w:t>
+      </w:r>
+    </w:p>
+    <w:p>
+      <w:pPr>
+        <w:pStyle w:val="Heading3"/>
+        <w:rPr>
+          <w:lang w:val="en-US"/>
+        </w:rPr>
+      </w:pPr>
+      <w:r>
+        <w:rPr>
+          <w:lang w:val="en-US"/>
+        </w:rPr>
+        <w:t>Timestep</w:t>
+      </w:r>
+    </w:p>
+    <w:p>
+      <w:pPr>
+        <w:rPr>
+          <w:lang w:val="en-US"/>
+        </w:rPr>
+      </w:pPr>
+      <w:r>
+        <w:rPr>
+          <w:lang w:val="en-US"/>
+        </w:rPr>
+        <w:t>The current timestep is displayed live.</w:t>
+      </w:r>
+    </w:p>
+    <w:p>
+      <w:pPr>
+        <w:pStyle w:val="Heading3"/>
+        <w:rPr>
+          <w:lang w:val="en-US"/>
+        </w:rPr>
+      </w:pPr>
+      <w:r>
+        <w:rPr>
+          <w:lang w:val="en-US"/>
+        </w:rPr>
+        <w:t>Data</w:t>
+      </w:r>
+    </w:p>
+    <w:p>
+      <w:pPr>
+        <w:rPr>
+          <w:lang w:val="en-US"/>
+        </w:rPr>
+      </w:pPr>
+      <w:r>
+        <w:rPr>
+          <w:lang w:val="en-US"/>
+        </w:rPr>
+        <w:t>The data (Birthrate, Deathrate, …) is displayed in a table. If a species is disabled or extinct, the</w:t>
+      </w:r>
+      <w:r>
+        <w:rPr>
+          <w:lang w:val="en-US"/>
+        </w:rPr>
+        <w:t xml:space="preserve"> table column changes color to signifies its extinct state.</w:t>
+      </w:r>
+    </w:p>
+    <w:p>
+      <w:pPr>
+        <w:pStyle w:val="Heading2"/>
+        <w:rPr>
+          <w:lang w:val="en-US"/>
+        </w:rPr>
+      </w:pPr>
+      <w:r>
+        <w:rPr>
+          <w:lang w:val="en-US"/>
+        </w:rPr>
+        <w:t>Population</w:t>
+      </w:r>
+    </w:p>
+    <w:p>
+      <w:pPr>
+        <w:rPr>
+          <w:lang w:val="en-US"/>
+        </w:rPr>
+      </w:pPr>
+      <w:r>
+        <w:rPr>
+          <w:lang w:val="en-US"/>
+        </w:rPr>
+        <w:t>The Species’ population is additionally displayed in a line graph.</w:t>
+      </w:r>
     </w:p>
     <w:sectPr>
       <w:pgSz w:w="12240" w:h="15840"/>
@@ -547,7 +896,6 @@
     <w:next w:val="Normal"/>
     <w:link w:val="Heading2Char"/>
     <w:uiPriority w:val="9"/>
-    <w:semiHidden/>
     <w:unhideWhenUsed/>
     <w:qFormat/>
     <w:rsid w:val="00936406"/>
@@ -570,7 +918,6 @@
     <w:next w:val="Normal"/>
     <w:link w:val="Heading3Char"/>
     <w:uiPriority w:val="9"/>
-    <w:semiHidden/>
     <w:unhideWhenUsed/>
     <w:qFormat/>
     <w:rsid w:val="00936406"/>
@@ -593,7 +940,6 @@
     <w:next w:val="Normal"/>
     <w:link w:val="Heading4Char"/>
     <w:uiPriority w:val="9"/>
-    <w:semiHidden/>
     <w:unhideWhenUsed/>
     <w:qFormat/>
     <w:rsid w:val="00936406"/>
@@ -764,7 +1110,6 @@
     <w:basedOn w:val="DefaultParagraphFont"/>
     <w:link w:val="Heading2"/>
     <w:uiPriority w:val="9"/>
-    <w:semiHidden/>
     <w:rsid w:val="00936406"/>
     <w:rPr>
       <w:rFonts w:asciiTheme="majorHAnsi" w:eastAsiaTheme="majorEastAsia" w:hAnsiTheme="majorHAnsi" w:cstheme="majorBidi"/>
@@ -778,7 +1123,6 @@
     <w:basedOn w:val="DefaultParagraphFont"/>
     <w:link w:val="Heading3"/>
     <w:uiPriority w:val="9"/>
-    <w:semiHidden/>
     <w:rsid w:val="00936406"/>
     <w:rPr>
       <w:rFonts w:eastAsiaTheme="majorEastAsia" w:cstheme="majorBidi"/>
@@ -792,7 +1136,6 @@
     <w:basedOn w:val="DefaultParagraphFont"/>
     <w:link w:val="Heading4"/>
     <w:uiPriority w:val="9"/>
-    <w:semiHidden/>
     <w:rsid w:val="00936406"/>
     <w:rPr>
       <w:rFonts w:eastAsiaTheme="majorEastAsia" w:cstheme="majorBidi"/>
@@ -1054,6 +1397,15 @@
       <w:lang w:val="en-US"/>
       <w14:ligatures w14:val="none"/>
     </w:rPr>
+  </w:style>
+  <w:style w:type="paragraph" w:styleId="NoSpacing">
+    <w:name w:val="No Spacing"/>
+    <w:uiPriority w:val="1"/>
+    <w:qFormat/>
+    <w:rsid w:val="00461B54"/>
+    <w:pPr>
+      <w:spacing w:after="0" w:line="240" w:lineRule="auto"/>
+    </w:pPr>
   </w:style>
 </w:styles>
 </file>

</xml_diff>